<commit_message>
Exam: 11, 12, 13
</commit_message>
<xml_diff>
--- a/exam/10-12.docx
+++ b/exam/10-12.docx
@@ -46,7 +46,35 @@
       </w:r>
       <w:r>
         <w:br/>
-        <w:t>ы</w:t>
+      </w:r>
+      <w:r>
+        <w:rPr>
+          <w:lang w:val="en-US"/>
+        </w:rPr>
+        <w:br/>
+        <w:t>ER –</w:t>
+      </w:r>
+      <w:r>
+        <w:t xml:space="preserve"> диаграмма – диаграмма, которая отображает отношения набора сущностей хранящиеся в базе данных.</w:t>
+      </w:r>
+      <w:r>
+        <w:br/>
+      </w:r>
+      <w:r>
+        <w:br/>
+        <w:t>В её основе лежит принцип «рисунок нагляднее текста».</w:t>
+      </w:r>
+      <w:r>
+        <w:br/>
+      </w:r>
+      <w:r>
+        <w:br/>
+      </w:r>
+      <w:r>
+        <w:rPr>
+          <w:szCs w:val="28"/>
+        </w:rPr>
+        <w:t>Основные компоненты: сущности, атрибуты сущности, ключ сущности, связи.</w:t>
       </w:r>
       <w:r>
         <w:br/>
@@ -97,10 +125,78 @@
       </w:r>
       <w:r>
         <w:br/>
-        <w:t>ы</w:t>
-      </w:r>
-      <w:r>
-        <w:br/>
+      </w:r>
+      <w:r>
+        <w:rPr>
+          <w:lang w:val="en-US"/>
+        </w:rPr>
+        <w:br/>
+      </w:r>
+      <w:r>
+        <w:t xml:space="preserve">Введение в </w:t>
+      </w:r>
+      <w:r>
+        <w:rPr>
+          <w:lang w:val="en-US"/>
+        </w:rPr>
+        <w:t>SQL.</w:t>
+      </w:r>
+      <w:r>
+        <w:rPr>
+          <w:lang w:val="en-US"/>
+        </w:rPr>
+        <w:br/>
+      </w:r>
+      <w:r>
+        <w:rPr>
+          <w:b/>
+          <w:lang w:val="en-US"/>
+        </w:rPr>
+        <w:t>[1] SQL.</w:t>
+      </w:r>
+      <w:r>
+        <w:rPr>
+          <w:lang w:val="en-US"/>
+        </w:rPr>
+        <w:br/>
+      </w:r>
+      <w:r>
+        <w:t>Язык структурированных запросов.</w:t>
+      </w:r>
+      <w:r>
+        <w:br/>
+        <w:t>Создание таблиц, добавление в неё, удаление, изменение, выборка</w:t>
+      </w:r>
+      <w:proofErr w:type="gramStart"/>
+      <w:r>
+        <w:t>.</w:t>
+      </w:r>
+      <w:proofErr w:type="gramEnd"/>
+      <w:r>
+        <w:br/>
+      </w:r>
+      <w:r>
+        <w:br/>
+      </w:r>
+      <w:proofErr w:type="gramStart"/>
+      <w:r>
+        <w:rPr>
+          <w:lang w:val="en-US"/>
+        </w:rPr>
+        <w:t xml:space="preserve">SQL </w:t>
+      </w:r>
+      <w:r>
+        <w:t>на всех СУБД похож.</w:t>
+      </w:r>
+      <w:proofErr w:type="gramEnd"/>
+      <w:r>
+        <w:br/>
+      </w:r>
+      <w:r>
+        <w:br/>
+      </w:r>
+      <w:r>
+        <w:t>4 составляющих.</w:t>
       </w:r>
       <w:r>
         <w:br/>
@@ -111,10 +207,10 @@
           <w:lang w:eastAsia="ru-RU"/>
         </w:rPr>
         <w:drawing>
-          <wp:inline distT="0" distB="0" distL="0" distR="0" wp14:anchorId="1ADF4D60" wp14:editId="03A81FFD">
-            <wp:extent cx="5467350" cy="457200"/>
+          <wp:inline distT="0" distB="0" distL="0" distR="0" wp14:anchorId="36E492F6" wp14:editId="79E6AEEC">
+            <wp:extent cx="4933950" cy="2514600"/>
             <wp:effectExtent l="0" t="0" r="0" b="0"/>
-            <wp:docPr id="3" name="Рисунок 3"/>
+            <wp:docPr id="4" name="Рисунок 4"/>
             <wp:cNvGraphicFramePr>
               <a:graphicFrameLocks xmlns:a="http://schemas.openxmlformats.org/drawingml/2006/main" noChangeAspect="1"/>
             </wp:cNvGraphicFramePr>
@@ -134,6 +230,458 @@
                   <pic:spPr>
                     <a:xfrm>
                       <a:off x="0" y="0"/>
+                      <a:ext cx="4933950" cy="2514600"/>
+                    </a:xfrm>
+                    <a:prstGeom prst="rect">
+                      <a:avLst/>
+                    </a:prstGeom>
+                  </pic:spPr>
+                </pic:pic>
+              </a:graphicData>
+            </a:graphic>
+          </wp:inline>
+        </w:drawing>
+      </w:r>
+      <w:r>
+        <w:br/>
+      </w:r>
+      <w:r>
+        <w:br/>
+      </w:r>
+      <w:r>
+        <w:rPr>
+          <w:b/>
+          <w:lang w:val="en-US"/>
+        </w:rPr>
+        <w:t xml:space="preserve">[2] </w:t>
+      </w:r>
+      <w:r>
+        <w:rPr>
+          <w:b/>
+        </w:rPr>
+        <w:t>Типы данных.</w:t>
+      </w:r>
+      <w:r>
+        <w:br/>
+      </w:r>
+      <w:r>
+        <w:rPr>
+          <w:lang w:val="en-US"/>
+        </w:rPr>
+        <w:t xml:space="preserve">- </w:t>
+      </w:r>
+      <w:r>
+        <w:t>Целые числа</w:t>
+      </w:r>
+      <w:r>
+        <w:rPr>
+          <w:lang w:val="en-US"/>
+        </w:rPr>
+        <w:t xml:space="preserve">: </w:t>
+      </w:r>
+      <w:proofErr w:type="spellStart"/>
+      <w:r>
+        <w:rPr>
+          <w:lang w:val="en-US"/>
+        </w:rPr>
+        <w:t>tinyint</w:t>
+      </w:r>
+      <w:proofErr w:type="spellEnd"/>
+      <w:r>
+        <w:rPr>
+          <w:lang w:val="en-US"/>
+        </w:rPr>
+        <w:t xml:space="preserve">, </w:t>
+      </w:r>
+      <w:proofErr w:type="spellStart"/>
+      <w:r>
+        <w:rPr>
+          <w:lang w:val="en-US"/>
+        </w:rPr>
+        <w:t>int</w:t>
+      </w:r>
+      <w:proofErr w:type="spellEnd"/>
+      <w:r>
+        <w:rPr>
+          <w:lang w:val="en-US"/>
+        </w:rPr>
+        <w:t xml:space="preserve">, money, </w:t>
+      </w:r>
+      <w:proofErr w:type="spellStart"/>
+      <w:r>
+        <w:rPr>
+          <w:lang w:val="en-US"/>
+        </w:rPr>
+        <w:t>smallmoney</w:t>
+      </w:r>
+      <w:proofErr w:type="spellEnd"/>
+      <w:r>
+        <w:rPr>
+          <w:lang w:val="en-US"/>
+        </w:rPr>
+        <w:t>.</w:t>
+      </w:r>
+      <w:r>
+        <w:rPr>
+          <w:lang w:val="en-US"/>
+        </w:rPr>
+        <w:br/>
+        <w:t>-</w:t>
+      </w:r>
+      <w:r>
+        <w:t xml:space="preserve"> Дробные числа: </w:t>
+      </w:r>
+      <w:r>
+        <w:rPr>
+          <w:lang w:val="en-US"/>
+        </w:rPr>
+        <w:t>float, real.</w:t>
+      </w:r>
+      <w:r>
+        <w:rPr>
+          <w:lang w:val="en-US"/>
+        </w:rPr>
+        <w:br/>
+        <w:t xml:space="preserve">- </w:t>
+      </w:r>
+      <w:r>
+        <w:t xml:space="preserve">Символьные типы данных: </w:t>
+      </w:r>
+      <w:r>
+        <w:rPr>
+          <w:lang w:val="en-US"/>
+        </w:rPr>
+        <w:t xml:space="preserve">CHAR, </w:t>
+      </w:r>
+      <w:proofErr w:type="gramStart"/>
+      <w:r>
+        <w:rPr>
+          <w:lang w:val="en-US"/>
+        </w:rPr>
+        <w:t>VARCHAR(</w:t>
+      </w:r>
+      <w:proofErr w:type="gramEnd"/>
+      <w:r>
+        <w:t>лучше).</w:t>
+      </w:r>
+      <w:r>
+        <w:br/>
+      </w:r>
+      <w:r>
+        <w:rPr>
+          <w:szCs w:val="28"/>
+        </w:rPr>
+        <w:t xml:space="preserve">Чем отличаются? </w:t>
+      </w:r>
+      <w:r>
+        <w:rPr>
+          <w:szCs w:val="28"/>
+          <w:lang w:val="en-US"/>
+        </w:rPr>
+        <w:t xml:space="preserve">CHAR </w:t>
+      </w:r>
+      <w:r>
+        <w:rPr>
+          <w:szCs w:val="28"/>
+        </w:rPr>
+        <w:t xml:space="preserve">всегда будет занимать данное ему место. </w:t>
+      </w:r>
+      <w:proofErr w:type="gramStart"/>
+      <w:r>
+        <w:rPr>
+          <w:szCs w:val="28"/>
+          <w:lang w:val="en-US"/>
+        </w:rPr>
+        <w:t>VARCHAR</w:t>
+      </w:r>
+      <w:r>
+        <w:rPr>
+          <w:szCs w:val="28"/>
+        </w:rPr>
+        <w:t xml:space="preserve"> может сэкономить.</w:t>
+      </w:r>
+      <w:proofErr w:type="gramEnd"/>
+      <w:r>
+        <w:rPr>
+          <w:szCs w:val="28"/>
+          <w:lang w:val="en-US"/>
+        </w:rPr>
+        <w:br/>
+      </w:r>
+      <w:r>
+        <w:rPr>
+          <w:noProof/>
+          <w:lang w:eastAsia="ru-RU"/>
+        </w:rPr>
+        <w:lastRenderedPageBreak/>
+        <w:drawing>
+          <wp:inline distT="0" distB="0" distL="0" distR="0" wp14:anchorId="11DD5B0E" wp14:editId="7830A737">
+            <wp:extent cx="4514850" cy="3381375"/>
+            <wp:effectExtent l="0" t="0" r="0" b="9525"/>
+            <wp:docPr id="5" name="Рисунок 5"/>
+            <wp:cNvGraphicFramePr>
+              <a:graphicFrameLocks xmlns:a="http://schemas.openxmlformats.org/drawingml/2006/main" noChangeAspect="1"/>
+            </wp:cNvGraphicFramePr>
+            <a:graphic xmlns:a="http://schemas.openxmlformats.org/drawingml/2006/main">
+              <a:graphicData uri="http://schemas.openxmlformats.org/drawingml/2006/picture">
+                <pic:pic xmlns:pic="http://schemas.openxmlformats.org/drawingml/2006/picture">
+                  <pic:nvPicPr>
+                    <pic:cNvPr id="0" name=""/>
+                    <pic:cNvPicPr/>
+                  </pic:nvPicPr>
+                  <pic:blipFill>
+                    <a:blip r:embed="rId8"/>
+                    <a:stretch>
+                      <a:fillRect/>
+                    </a:stretch>
+                  </pic:blipFill>
+                  <pic:spPr>
+                    <a:xfrm>
+                      <a:off x="0" y="0"/>
+                      <a:ext cx="4514850" cy="3381375"/>
+                    </a:xfrm>
+                    <a:prstGeom prst="rect">
+                      <a:avLst/>
+                    </a:prstGeom>
+                  </pic:spPr>
+                </pic:pic>
+              </a:graphicData>
+            </a:graphic>
+          </wp:inline>
+        </w:drawing>
+      </w:r>
+      <w:r>
+        <w:rPr>
+          <w:szCs w:val="28"/>
+          <w:lang w:val="en-US"/>
+        </w:rPr>
+        <w:br/>
+      </w:r>
+      <w:r>
+        <w:rPr>
+          <w:szCs w:val="28"/>
+        </w:rPr>
+        <w:br/>
+      </w:r>
+      <w:r>
+        <w:rPr>
+          <w:szCs w:val="28"/>
+          <w:lang w:val="en-US"/>
+        </w:rPr>
+        <w:t xml:space="preserve">BLOB </w:t>
+      </w:r>
+      <w:r>
+        <w:rPr>
+          <w:szCs w:val="28"/>
+        </w:rPr>
+        <w:t xml:space="preserve">и </w:t>
+      </w:r>
+      <w:r>
+        <w:rPr>
+          <w:szCs w:val="28"/>
+          <w:lang w:val="en-US"/>
+        </w:rPr>
+        <w:t xml:space="preserve">TEXT, ENUM, SET – </w:t>
+      </w:r>
+      <w:r>
+        <w:rPr>
+          <w:szCs w:val="28"/>
+        </w:rPr>
+        <w:t>не использовать.</w:t>
+      </w:r>
+      <w:r>
+        <w:rPr>
+          <w:szCs w:val="28"/>
+        </w:rPr>
+        <w:br/>
+      </w:r>
+      <w:r>
+        <w:rPr>
+          <w:szCs w:val="28"/>
+        </w:rPr>
+        <w:br/>
+      </w:r>
+      <w:r>
+        <w:rPr>
+          <w:noProof/>
+          <w:szCs w:val="28"/>
+          <w:lang w:eastAsia="ru-RU"/>
+        </w:rPr>
+        <w:drawing>
+          <wp:inline distT="0" distB="0" distL="0" distR="0" wp14:anchorId="34971EAB" wp14:editId="24805639">
+            <wp:extent cx="3855444" cy="1744394"/>
+            <wp:effectExtent l="0" t="0" r="0" b="8255"/>
+            <wp:docPr id="9" name="Рисунок 9"/>
+            <wp:cNvGraphicFramePr>
+              <a:graphicFrameLocks xmlns:a="http://schemas.openxmlformats.org/drawingml/2006/main" noChangeAspect="1"/>
+            </wp:cNvGraphicFramePr>
+            <a:graphic xmlns:a="http://schemas.openxmlformats.org/drawingml/2006/main">
+              <a:graphicData uri="http://schemas.openxmlformats.org/drawingml/2006/picture">
+                <pic:pic xmlns:pic="http://schemas.openxmlformats.org/drawingml/2006/picture">
+                  <pic:nvPicPr>
+                    <pic:cNvPr id="0" name=""/>
+                    <pic:cNvPicPr/>
+                  </pic:nvPicPr>
+                  <pic:blipFill>
+                    <a:blip r:embed="rId9"/>
+                    <a:stretch>
+                      <a:fillRect/>
+                    </a:stretch>
+                  </pic:blipFill>
+                  <pic:spPr>
+                    <a:xfrm>
+                      <a:off x="0" y="0"/>
+                      <a:ext cx="3866432" cy="1749366"/>
+                    </a:xfrm>
+                    <a:prstGeom prst="rect">
+                      <a:avLst/>
+                    </a:prstGeom>
+                  </pic:spPr>
+                </pic:pic>
+              </a:graphicData>
+            </a:graphic>
+          </wp:inline>
+        </w:drawing>
+      </w:r>
+      <w:r>
+        <w:rPr>
+          <w:szCs w:val="28"/>
+        </w:rPr>
+        <w:br/>
+      </w:r>
+      <w:r>
+        <w:rPr>
+          <w:szCs w:val="28"/>
+        </w:rPr>
+        <w:br/>
+      </w:r>
+      <w:r>
+        <w:t xml:space="preserve">- Временные типы данных: </w:t>
+      </w:r>
+      <w:proofErr w:type="spellStart"/>
+      <w:r>
+        <w:rPr>
+          <w:lang w:val="en-US"/>
+        </w:rPr>
+        <w:t>Datetime</w:t>
+      </w:r>
+      <w:proofErr w:type="spellEnd"/>
+      <w:r>
+        <w:rPr>
+          <w:lang w:val="en-US"/>
+        </w:rPr>
+        <w:t>, Date, Year, Timestamp.</w:t>
+      </w:r>
+      <w:r>
+        <w:rPr>
+          <w:lang w:val="en-US"/>
+        </w:rPr>
+        <w:br/>
+      </w:r>
+      <w:r>
+        <w:rPr>
+          <w:lang w:val="en-US"/>
+        </w:rPr>
+        <w:br/>
+      </w:r>
+      <w:r>
+        <w:rPr>
+          <w:noProof/>
+          <w:szCs w:val="28"/>
+          <w:lang w:eastAsia="ru-RU"/>
+        </w:rPr>
+        <w:drawing>
+          <wp:inline distT="0" distB="0" distL="0" distR="0" wp14:anchorId="391F2695" wp14:editId="7B17FC90">
+            <wp:extent cx="3476625" cy="1371600"/>
+            <wp:effectExtent l="0" t="0" r="9525" b="0"/>
+            <wp:docPr id="10" name="Рисунок 10"/>
+            <wp:cNvGraphicFramePr>
+              <a:graphicFrameLocks xmlns:a="http://schemas.openxmlformats.org/drawingml/2006/main" noChangeAspect="1"/>
+            </wp:cNvGraphicFramePr>
+            <a:graphic xmlns:a="http://schemas.openxmlformats.org/drawingml/2006/main">
+              <a:graphicData uri="http://schemas.openxmlformats.org/drawingml/2006/picture">
+                <pic:pic xmlns:pic="http://schemas.openxmlformats.org/drawingml/2006/picture">
+                  <pic:nvPicPr>
+                    <pic:cNvPr id="0" name=""/>
+                    <pic:cNvPicPr/>
+                  </pic:nvPicPr>
+                  <pic:blipFill>
+                    <a:blip r:embed="rId10"/>
+                    <a:stretch>
+                      <a:fillRect/>
+                    </a:stretch>
+                  </pic:blipFill>
+                  <pic:spPr>
+                    <a:xfrm>
+                      <a:off x="0" y="0"/>
+                      <a:ext cx="3476625" cy="1371600"/>
+                    </a:xfrm>
+                    <a:prstGeom prst="rect">
+                      <a:avLst/>
+                    </a:prstGeom>
+                  </pic:spPr>
+                </pic:pic>
+              </a:graphicData>
+            </a:graphic>
+          </wp:inline>
+        </w:drawing>
+      </w:r>
+      <w:r>
+        <w:br/>
+      </w:r>
+      <w:r>
+        <w:rPr>
+          <w:lang w:val="en-US"/>
+        </w:rPr>
+        <w:t xml:space="preserve"> </w:t>
+      </w:r>
+      <w:r>
+        <w:rPr>
+          <w:lang w:val="en-US"/>
+        </w:rPr>
+        <w:br/>
+      </w:r>
+      <w:r>
+        <w:br/>
+      </w:r>
+      <w:r>
+        <w:br/>
+      </w:r>
+    </w:p>
+    <w:p>
+      <w:r>
+        <w:br w:type="column"/>
+      </w:r>
+      <w:r>
+        <w:rPr>
+          <w:noProof/>
+          <w:lang w:eastAsia="ru-RU"/>
+        </w:rPr>
+        <w:lastRenderedPageBreak/>
+        <w:drawing>
+          <wp:inline distT="0" distB="0" distL="0" distR="0" wp14:anchorId="1ADF4D60" wp14:editId="03A81FFD">
+            <wp:extent cx="5467350" cy="457200"/>
+            <wp:effectExtent l="0" t="0" r="0" b="0"/>
+            <wp:docPr id="3" name="Рисунок 3"/>
+            <wp:cNvGraphicFramePr>
+              <a:graphicFrameLocks xmlns:a="http://schemas.openxmlformats.org/drawingml/2006/main" noChangeAspect="1"/>
+            </wp:cNvGraphicFramePr>
+            <a:graphic xmlns:a="http://schemas.openxmlformats.org/drawingml/2006/main">
+              <a:graphicData uri="http://schemas.openxmlformats.org/drawingml/2006/picture">
+                <pic:pic xmlns:pic="http://schemas.openxmlformats.org/drawingml/2006/picture">
+                  <pic:nvPicPr>
+                    <pic:cNvPr id="0" name=""/>
+                    <pic:cNvPicPr/>
+                  </pic:nvPicPr>
+                  <pic:blipFill>
+                    <a:blip r:embed="rId11"/>
+                    <a:stretch>
+                      <a:fillRect/>
+                    </a:stretch>
+                  </pic:blipFill>
+                  <pic:spPr>
+                    <a:xfrm>
+                      <a:off x="0" y="0"/>
                       <a:ext cx="5467350" cy="457200"/>
                     </a:xfrm>
                     <a:prstGeom prst="rect">
@@ -147,9 +695,80 @@
         </w:drawing>
       </w:r>
       <w:r>
-        <w:br/>
-      </w:r>
-      <w:r>
+        <w:rPr>
+          <w:lang w:val="en-US"/>
+        </w:rPr>
+        <w:br/>
+      </w:r>
+      <w:r>
+        <w:rPr>
+          <w:b/>
+          <w:lang w:val="en-US"/>
+        </w:rPr>
+        <w:t>[1</w:t>
+      </w:r>
+      <w:proofErr w:type="gramStart"/>
+      <w:r>
+        <w:rPr>
+          <w:b/>
+          <w:lang w:val="en-US"/>
+        </w:rPr>
+        <w:t>]</w:t>
+      </w:r>
+      <w:proofErr w:type="gramEnd"/>
+      <w:r>
+        <w:rPr>
+          <w:lang w:val="en-US"/>
+        </w:rPr>
+        <w:br/>
+      </w:r>
+      <w:r>
+        <w:rPr>
+          <w:noProof/>
+          <w:szCs w:val="28"/>
+          <w:lang w:eastAsia="ru-RU"/>
+        </w:rPr>
+        <w:drawing>
+          <wp:inline distT="0" distB="0" distL="0" distR="0" wp14:anchorId="351EE9D5" wp14:editId="7DFD4FFD">
+            <wp:extent cx="3286125" cy="1228725"/>
+            <wp:effectExtent l="0" t="0" r="9525" b="9525"/>
+            <wp:docPr id="12" name="Рисунок 12"/>
+            <wp:cNvGraphicFramePr>
+              <a:graphicFrameLocks xmlns:a="http://schemas.openxmlformats.org/drawingml/2006/main" noChangeAspect="1"/>
+            </wp:cNvGraphicFramePr>
+            <a:graphic xmlns:a="http://schemas.openxmlformats.org/drawingml/2006/main">
+              <a:graphicData uri="http://schemas.openxmlformats.org/drawingml/2006/picture">
+                <pic:pic xmlns:pic="http://schemas.openxmlformats.org/drawingml/2006/picture">
+                  <pic:nvPicPr>
+                    <pic:cNvPr id="0" name=""/>
+                    <pic:cNvPicPr/>
+                  </pic:nvPicPr>
+                  <pic:blipFill>
+                    <a:blip r:embed="rId12"/>
+                    <a:stretch>
+                      <a:fillRect/>
+                    </a:stretch>
+                  </pic:blipFill>
+                  <pic:spPr>
+                    <a:xfrm>
+                      <a:off x="0" y="0"/>
+                      <a:ext cx="3286125" cy="1228725"/>
+                    </a:xfrm>
+                    <a:prstGeom prst="rect">
+                      <a:avLst/>
+                    </a:prstGeom>
+                  </pic:spPr>
+                </pic:pic>
+              </a:graphicData>
+            </a:graphic>
+          </wp:inline>
+        </w:drawing>
+      </w:r>
+      <w:r>
+        <w:rPr>
+          <w:b/>
+          <w:lang w:val="en-US"/>
+        </w:rPr>
         <w:br/>
       </w:r>
       <w:r>
@@ -157,19 +776,465 @@
           <w:noProof/>
           <w:lang w:eastAsia="ru-RU"/>
         </w:rPr>
-        <w:t>ы</w:t>
+        <w:drawing>
+          <wp:inline distT="0" distB="0" distL="0" distR="0" wp14:anchorId="40EE0D01" wp14:editId="4C9C170D">
+            <wp:extent cx="4343400" cy="2371725"/>
+            <wp:effectExtent l="0" t="0" r="0" b="9525"/>
+            <wp:docPr id="6" name="Рисунок 6"/>
+            <wp:cNvGraphicFramePr>
+              <a:graphicFrameLocks xmlns:a="http://schemas.openxmlformats.org/drawingml/2006/main" noChangeAspect="1"/>
+            </wp:cNvGraphicFramePr>
+            <a:graphic xmlns:a="http://schemas.openxmlformats.org/drawingml/2006/main">
+              <a:graphicData uri="http://schemas.openxmlformats.org/drawingml/2006/picture">
+                <pic:pic xmlns:pic="http://schemas.openxmlformats.org/drawingml/2006/picture">
+                  <pic:nvPicPr>
+                    <pic:cNvPr id="0" name=""/>
+                    <pic:cNvPicPr/>
+                  </pic:nvPicPr>
+                  <pic:blipFill>
+                    <a:blip r:embed="rId13"/>
+                    <a:stretch>
+                      <a:fillRect/>
+                    </a:stretch>
+                  </pic:blipFill>
+                  <pic:spPr>
+                    <a:xfrm>
+                      <a:off x="0" y="0"/>
+                      <a:ext cx="4343400" cy="2371725"/>
+                    </a:xfrm>
+                    <a:prstGeom prst="rect">
+                      <a:avLst/>
+                    </a:prstGeom>
+                  </pic:spPr>
+                </pic:pic>
+              </a:graphicData>
+            </a:graphic>
+          </wp:inline>
+        </w:drawing>
+      </w:r>
+      <w:r>
+        <w:rPr>
+          <w:b/>
+          <w:lang w:val="en-US"/>
+        </w:rPr>
+        <w:br/>
+      </w:r>
+      <w:r>
+        <w:rPr>
+          <w:lang w:val="en-US"/>
+        </w:rPr>
+        <w:br/>
+      </w:r>
+      <w:r>
+        <w:rPr>
+          <w:b/>
+          <w:szCs w:val="28"/>
+        </w:rPr>
+        <w:t>НО! Чаще всего мы создаём БД через графический интерфейс.</w:t>
+      </w:r>
+      <w:r>
+        <w:rPr>
+          <w:szCs w:val="28"/>
+        </w:rPr>
+        <w:br/>
+      </w:r>
+      <w:r>
+        <w:rPr>
+          <w:szCs w:val="28"/>
+        </w:rPr>
+        <w:br/>
+        <w:t xml:space="preserve">Конструкции </w:t>
+      </w:r>
+      <w:r>
+        <w:rPr>
+          <w:szCs w:val="28"/>
+          <w:lang w:val="en-US"/>
+        </w:rPr>
+        <w:t xml:space="preserve">IF NOT EXISTS, IF EXISTS – </w:t>
+      </w:r>
+      <w:r>
+        <w:rPr>
+          <w:szCs w:val="28"/>
+        </w:rPr>
+        <w:t>указывать обязательно.</w:t>
+      </w:r>
+      <w:r>
+        <w:rPr>
+          <w:szCs w:val="28"/>
+        </w:rPr>
+        <w:br/>
+      </w:r>
+      <w:r>
+        <w:rPr>
+          <w:szCs w:val="28"/>
+        </w:rPr>
+        <w:br/>
+        <w:t>Когда мы создаем БД, мы должны указать кодировку.</w:t>
+      </w:r>
+      <w:r>
+        <w:rPr>
+          <w:szCs w:val="28"/>
+          <w:lang w:val="en-US"/>
+        </w:rPr>
+        <w:br/>
+      </w:r>
+      <w:r>
+        <w:rPr>
+          <w:noProof/>
+          <w:szCs w:val="28"/>
+          <w:lang w:eastAsia="ru-RU"/>
+        </w:rPr>
+        <w:drawing>
+          <wp:inline distT="0" distB="0" distL="0" distR="0" wp14:anchorId="7C7B91D5" wp14:editId="2B96A40C">
+            <wp:extent cx="4909625" cy="1756297"/>
+            <wp:effectExtent l="0" t="0" r="5715" b="0"/>
+            <wp:docPr id="13" name="Рисунок 13"/>
+            <wp:cNvGraphicFramePr>
+              <a:graphicFrameLocks xmlns:a="http://schemas.openxmlformats.org/drawingml/2006/main" noChangeAspect="1"/>
+            </wp:cNvGraphicFramePr>
+            <a:graphic xmlns:a="http://schemas.openxmlformats.org/drawingml/2006/main">
+              <a:graphicData uri="http://schemas.openxmlformats.org/drawingml/2006/picture">
+                <pic:pic xmlns:pic="http://schemas.openxmlformats.org/drawingml/2006/picture">
+                  <pic:nvPicPr>
+                    <pic:cNvPr id="0" name=""/>
+                    <pic:cNvPicPr/>
+                  </pic:nvPicPr>
+                  <pic:blipFill>
+                    <a:blip r:embed="rId14"/>
+                    <a:stretch>
+                      <a:fillRect/>
+                    </a:stretch>
+                  </pic:blipFill>
+                  <pic:spPr>
+                    <a:xfrm>
+                      <a:off x="0" y="0"/>
+                      <a:ext cx="4911516" cy="1756973"/>
+                    </a:xfrm>
+                    <a:prstGeom prst="rect">
+                      <a:avLst/>
+                    </a:prstGeom>
+                  </pic:spPr>
+                </pic:pic>
+              </a:graphicData>
+            </a:graphic>
+          </wp:inline>
+        </w:drawing>
+      </w:r>
+      <w:r>
+        <w:rPr>
+          <w:lang w:val="en-US"/>
+        </w:rPr>
+        <w:br/>
+      </w:r>
+      <w:r>
+        <w:br/>
+      </w:r>
+      <w:r>
+        <w:rPr>
+          <w:lang w:val="en-US"/>
+        </w:rPr>
+        <w:br/>
+      </w:r>
+      <w:r>
+        <w:rPr>
+          <w:b/>
+          <w:lang w:val="en-US"/>
+        </w:rPr>
+        <w:t>[2]</w:t>
+      </w:r>
+      <w:r>
+        <w:br/>
+      </w:r>
+      <w:r>
+        <w:rPr>
+          <w:szCs w:val="28"/>
+        </w:rPr>
+        <w:t>Используется для генерации уникального идентификатора для новых записей.</w:t>
+      </w:r>
+      <w:r>
+        <w:rPr>
+          <w:szCs w:val="28"/>
+          <w:lang w:val="en-US"/>
+        </w:rPr>
+        <w:br/>
+      </w:r>
+      <w:r>
+        <w:rPr>
+          <w:szCs w:val="28"/>
+          <w:lang w:val="en-US"/>
+        </w:rPr>
+        <w:br/>
+      </w:r>
+      <w:r>
+        <w:rPr>
+          <w:szCs w:val="28"/>
+        </w:rPr>
+        <w:t xml:space="preserve">Что использовать </w:t>
+      </w:r>
+      <w:proofErr w:type="spellStart"/>
+      <w:r>
+        <w:rPr>
+          <w:szCs w:val="28"/>
+        </w:rPr>
+        <w:t>Автоинкремент</w:t>
+      </w:r>
+      <w:proofErr w:type="spellEnd"/>
+      <w:r>
+        <w:rPr>
+          <w:szCs w:val="28"/>
+        </w:rPr>
+        <w:t xml:space="preserve"> или </w:t>
+      </w:r>
+      <w:r>
+        <w:rPr>
+          <w:szCs w:val="28"/>
+          <w:lang w:val="en-US"/>
+        </w:rPr>
+        <w:t>GUID?</w:t>
+      </w:r>
+      <w:r>
+        <w:rPr>
+          <w:szCs w:val="28"/>
+        </w:rPr>
+        <w:br/>
+      </w:r>
+      <w:r>
+        <w:rPr>
+          <w:szCs w:val="28"/>
+          <w:lang w:val="en-US"/>
+        </w:rPr>
+        <w:lastRenderedPageBreak/>
+        <w:br/>
+      </w:r>
+      <w:proofErr w:type="spellStart"/>
+      <w:r>
+        <w:rPr>
+          <w:b/>
+          <w:szCs w:val="28"/>
+        </w:rPr>
+        <w:t>Автоинкремент</w:t>
+      </w:r>
+      <w:proofErr w:type="spellEnd"/>
+      <w:r>
+        <w:rPr>
+          <w:b/>
+          <w:szCs w:val="28"/>
+        </w:rPr>
+        <w:t>.</w:t>
+      </w:r>
+      <w:r>
+        <w:rPr>
+          <w:szCs w:val="28"/>
+        </w:rPr>
+        <w:br/>
+        <w:t>- Занимает меньший объём.</w:t>
+      </w:r>
+      <w:r>
+        <w:rPr>
+          <w:szCs w:val="28"/>
+        </w:rPr>
+        <w:br/>
+        <w:t>- Минус в том, что быстро можно перебрать базу данных.</w:t>
+      </w:r>
+      <w:r>
+        <w:rPr>
+          <w:szCs w:val="28"/>
+          <w:lang w:val="en-US"/>
+        </w:rPr>
+        <w:br/>
+      </w:r>
+      <w:r>
+        <w:rPr>
+          <w:szCs w:val="28"/>
+          <w:lang w:val="en-US"/>
+        </w:rPr>
+        <w:br/>
+      </w:r>
+      <w:r>
+        <w:rPr>
+          <w:szCs w:val="28"/>
+        </w:rPr>
+        <w:t>Пример использования идентификатора.</w:t>
+      </w:r>
+      <w:r>
+        <w:rPr>
+          <w:szCs w:val="28"/>
+        </w:rPr>
+        <w:br/>
+      </w:r>
+      <w:r>
+        <w:rPr>
+          <w:noProof/>
+          <w:szCs w:val="28"/>
+          <w:lang w:eastAsia="ru-RU"/>
+        </w:rPr>
+        <w:drawing>
+          <wp:inline distT="0" distB="0" distL="0" distR="0" wp14:anchorId="069FE602" wp14:editId="3F4799BE">
+            <wp:extent cx="3590925" cy="628650"/>
+            <wp:effectExtent l="0" t="0" r="9525" b="0"/>
+            <wp:docPr id="11" name="Рисунок 11"/>
+            <wp:cNvGraphicFramePr>
+              <a:graphicFrameLocks xmlns:a="http://schemas.openxmlformats.org/drawingml/2006/main" noChangeAspect="1"/>
+            </wp:cNvGraphicFramePr>
+            <a:graphic xmlns:a="http://schemas.openxmlformats.org/drawingml/2006/main">
+              <a:graphicData uri="http://schemas.openxmlformats.org/drawingml/2006/picture">
+                <pic:pic xmlns:pic="http://schemas.openxmlformats.org/drawingml/2006/picture">
+                  <pic:nvPicPr>
+                    <pic:cNvPr id="0" name=""/>
+                    <pic:cNvPicPr/>
+                  </pic:nvPicPr>
+                  <pic:blipFill>
+                    <a:blip r:embed="rId15"/>
+                    <a:stretch>
+                      <a:fillRect/>
+                    </a:stretch>
+                  </pic:blipFill>
+                  <pic:spPr>
+                    <a:xfrm>
+                      <a:off x="0" y="0"/>
+                      <a:ext cx="3590925" cy="628650"/>
+                    </a:xfrm>
+                    <a:prstGeom prst="rect">
+                      <a:avLst/>
+                    </a:prstGeom>
+                  </pic:spPr>
+                </pic:pic>
+              </a:graphicData>
+            </a:graphic>
+          </wp:inline>
+        </w:drawing>
+      </w:r>
+      <w:r>
+        <w:rPr>
+          <w:szCs w:val="28"/>
+        </w:rPr>
+        <w:br/>
+      </w:r>
+      <w:r>
+        <w:rPr>
+          <w:szCs w:val="28"/>
+        </w:rPr>
+        <w:br/>
+      </w:r>
+      <w:proofErr w:type="gramStart"/>
+      <w:r>
+        <w:rPr>
+          <w:b/>
+          <w:szCs w:val="28"/>
+          <w:lang w:val="en-US"/>
+        </w:rPr>
+        <w:t>GUID</w:t>
+      </w:r>
+      <w:r>
+        <w:rPr>
+          <w:b/>
+          <w:szCs w:val="28"/>
+        </w:rPr>
+        <w:t>.</w:t>
+      </w:r>
+      <w:proofErr w:type="gramEnd"/>
+      <w:r>
+        <w:br/>
+      </w:r>
+      <w:r>
+        <w:rPr>
+          <w:lang w:val="en-US"/>
+        </w:rPr>
+        <w:br/>
+      </w:r>
+      <w:r>
+        <w:rPr>
+          <w:b/>
+          <w:lang w:val="en-US"/>
+        </w:rPr>
+        <w:t>[3</w:t>
+      </w:r>
+      <w:proofErr w:type="gramStart"/>
+      <w:r>
+        <w:rPr>
+          <w:b/>
+          <w:lang w:val="en-US"/>
+        </w:rPr>
+        <w:t>]</w:t>
+      </w:r>
+      <w:proofErr w:type="gramEnd"/>
+      <w:r>
+        <w:rPr>
+          <w:lang w:val="en-US"/>
+        </w:rPr>
+        <w:br/>
+      </w:r>
+      <w:r>
+        <w:br/>
+      </w:r>
+      <w:r>
+        <w:rPr>
+          <w:b/>
+          <w:szCs w:val="28"/>
+          <w:lang w:val="en-US"/>
+        </w:rPr>
+        <w:t>DDL – data definition language</w:t>
+      </w:r>
+      <w:r>
+        <w:rPr>
+          <w:b/>
+          <w:szCs w:val="28"/>
+        </w:rPr>
+        <w:t>.</w:t>
+      </w:r>
+      <w:r>
+        <w:rPr>
+          <w:szCs w:val="28"/>
+        </w:rPr>
+        <w:br/>
+        <w:t>Язык определения данных – позволяет создавать таблицы, удалять, изменять данные.</w:t>
+      </w:r>
+      <w:r>
+        <w:br/>
+      </w:r>
+      <w:r>
+        <w:rPr>
+          <w:noProof/>
+          <w:lang w:eastAsia="ru-RU"/>
+        </w:rPr>
+        <w:drawing>
+          <wp:inline distT="0" distB="0" distL="0" distR="0" wp14:anchorId="544CE3E8" wp14:editId="5FCF6086">
+            <wp:extent cx="3362325" cy="2733675"/>
+            <wp:effectExtent l="0" t="0" r="9525" b="9525"/>
+            <wp:docPr id="7" name="Рисунок 7"/>
+            <wp:cNvGraphicFramePr>
+              <a:graphicFrameLocks xmlns:a="http://schemas.openxmlformats.org/drawingml/2006/main" noChangeAspect="1"/>
+            </wp:cNvGraphicFramePr>
+            <a:graphic xmlns:a="http://schemas.openxmlformats.org/drawingml/2006/main">
+              <a:graphicData uri="http://schemas.openxmlformats.org/drawingml/2006/picture">
+                <pic:pic xmlns:pic="http://schemas.openxmlformats.org/drawingml/2006/picture">
+                  <pic:nvPicPr>
+                    <pic:cNvPr id="0" name=""/>
+                    <pic:cNvPicPr/>
+                  </pic:nvPicPr>
+                  <pic:blipFill>
+                    <a:blip r:embed="rId16"/>
+                    <a:stretch>
+                      <a:fillRect/>
+                    </a:stretch>
+                  </pic:blipFill>
+                  <pic:spPr>
+                    <a:xfrm>
+                      <a:off x="0" y="0"/>
+                      <a:ext cx="3362325" cy="2733675"/>
+                    </a:xfrm>
+                    <a:prstGeom prst="rect">
+                      <a:avLst/>
+                    </a:prstGeom>
+                  </pic:spPr>
+                </pic:pic>
+              </a:graphicData>
+            </a:graphic>
+          </wp:inline>
+        </w:drawing>
       </w:r>
       <w:bookmarkStart w:id="0" w:name="_GoBack"/>
       <w:bookmarkEnd w:id="0"/>
-      <w:r>
-        <w:br/>
-      </w:r>
-      <w:r>
-        <w:br/>
-      </w:r>
-      <w:r>
-        <w:br/>
-      </w:r>
     </w:p>
     <w:sectPr>
       <w:pgSz w:w="11906" w:h="16838"/>

</xml_diff>